<commit_message>
pushed in new branch
</commit_message>
<xml_diff>
--- a/Git Commands.docx
+++ b/Git Commands.docx
@@ -411,7 +411,6 @@
       <w:bookmarkStart w:id="2" w:name="_Toc522551307"/>
       <w:bookmarkStart w:id="3" w:name="_Toc522551956"/>
     </w:p>
-    <w:p/>
     <w:p>
       <w:pPr>
         <w:pStyle w:val="ListParagraph"/>
@@ -1183,79 +1182,6 @@
     <w:p>
       <w:pPr>
         <w:rPr>
-          <w:rFonts w:ascii="Consolas" w:hAnsi="Consolas"/>
-        </w:rPr>
-      </w:pPr>
-    </w:p>
-    <w:p>
-      <w:pPr>
-        <w:pStyle w:val="ListParagraph"/>
-        <w:numPr>
-          <w:ilvl w:val="0"/>
-          <w:numId w:val="11"/>
-        </w:numPr>
-      </w:pPr>
-      <w:r>
-        <w:t>Pushing the stagged files to GitHub Repo.</w:t>
-      </w:r>
-    </w:p>
-    <w:p>
-      <w:pPr>
-        <w:ind w:left="360"/>
-      </w:pPr>
-      <w:r>
-        <w:rPr>
-          <w:rStyle w:val="Emphasis"/>
-        </w:rPr>
-        <w:t>Try It:</w:t>
-      </w:r>
-      <w:r>
-        <w:t xml:space="preserve"> </w:t>
-      </w:r>
-    </w:p>
-    <w:p>
-      <w:pPr>
-        <w:rPr>
-          <w:rFonts w:ascii="Consolas" w:hAnsi="Consolas"/>
-        </w:rPr>
-      </w:pPr>
-      <w:r>
-        <w:rPr>
-          <w:rFonts w:ascii="Consolas" w:hAnsi="Consolas"/>
-          <w:noProof/>
-        </w:rPr>
-        <w:t xml:space="preserve">   </w:t>
-      </w:r>
-      <w:r>
-        <w:rPr>
-          <w:rFonts w:ascii="Consolas" w:hAnsi="Consolas"/>
-        </w:rPr>
-        <w:t xml:space="preserve">git </w:t>
-      </w:r>
-      <w:r>
-        <w:rPr>
-          <w:rFonts w:ascii="Consolas" w:hAnsi="Consolas"/>
-        </w:rPr>
-        <w:t>push origin main</w:t>
-      </w:r>
-    </w:p>
-    <w:p>
-      <w:pPr>
-        <w:rPr>
-          <w:rFonts w:ascii="Consolas" w:hAnsi="Consolas"/>
-        </w:rPr>
-      </w:pPr>
-    </w:p>
-    <w:p>
-      <w:pPr>
-        <w:rPr>
-          <w:rFonts w:ascii="Consolas" w:hAnsi="Consolas"/>
-        </w:rPr>
-      </w:pPr>
-    </w:p>
-    <w:p>
-      <w:pPr>
-        <w:rPr>
           <w:noProof/>
         </w:rPr>
       </w:pPr>
@@ -1285,13 +1211,7 @@
         </w:numPr>
       </w:pPr>
       <w:r>
-        <w:t>To Rename a “</w:t>
-      </w:r>
-      <w:r>
-        <w:t>m</w:t>
-      </w:r>
-      <w:r>
-        <w:t>aster”  branch to "main", use.</w:t>
+        <w:t>To Rename a “master”  branch to "main", use.</w:t>
       </w:r>
     </w:p>
     <w:p>
@@ -1532,7 +1452,6 @@
     </w:p>
     <w:p>
       <w:r>
-        <w:lastRenderedPageBreak/>
         <w:t xml:space="preserve">    </w:t>
       </w:r>
     </w:p>
@@ -1643,6 +1562,7 @@
     </w:p>
     <w:p>
       <w:r>
+        <w:lastRenderedPageBreak/>
         <w:t xml:space="preserve">      </w:t>
       </w:r>
       <w:r>
@@ -1939,6 +1859,7 @@
         <w:rPr>
           <w:noProof/>
         </w:rPr>
+        <w:lastRenderedPageBreak/>
         <w:t xml:space="preserve">      </w:t>
       </w:r>
       <w:r>
@@ -2209,7 +2130,6 @@
         <w:rPr>
           <w:rStyle w:val="Emphasis"/>
         </w:rPr>
-        <w:lastRenderedPageBreak/>
         <w:t>Try It:</w:t>
       </w:r>
       <w:r>
@@ -2272,6 +2192,7 @@
         </w:numPr>
       </w:pPr>
       <w:r>
+        <w:lastRenderedPageBreak/>
         <w:t>To fix that issue you can use git fetch or git pull command git pull is equivalent git fetch and git merge git pull bring changes from remote repo into local and merge the change into your local repo</w:t>
       </w:r>
     </w:p>
@@ -28601,6 +28522,10 @@
 </file>
 
 <file path=customXml/item1.xml><?xml version="1.0" encoding="utf-8"?>
+<b:Sources xmlns:b="http://schemas.openxmlformats.org/officeDocument/2006/bibliography" xmlns="http://schemas.openxmlformats.org/officeDocument/2006/bibliography" SelectedStyle="\APASixthEditionOfficeOnline.xsl" StyleName="APA" Version="6"/>
+</file>
+
+<file path=customXml/item2.xml><?xml version="1.0" encoding="utf-8"?>
 <?mso-contentType ?>
 <FormTemplates xmlns="http://schemas.microsoft.com/sharepoint/v3/contenttype/forms">
   <Display>DocumentLibraryForm</Display>
@@ -28609,30 +28534,7 @@
 </FormTemplates>
 </file>
 
-<file path=customXml/item2.xml><?xml version="1.0" encoding="utf-8"?>
-<b:Sources xmlns:b="http://schemas.openxmlformats.org/officeDocument/2006/bibliography" xmlns="http://schemas.openxmlformats.org/officeDocument/2006/bibliography" SelectedStyle="\APASixthEditionOfficeOnline.xsl" StyleName="APA" Version="6"/>
-</file>
-
 <file path=customXml/item3.xml><?xml version="1.0" encoding="utf-8"?>
-<p:properties xmlns:p="http://schemas.microsoft.com/office/2006/metadata/properties" xmlns:xsi="http://www.w3.org/2001/XMLSchema-instance" xmlns:pc="http://schemas.microsoft.com/office/infopath/2007/PartnerControls">
-  <documentManagement>
-    <_ip_UnifiedCompliancePolicyUIAction xmlns="http://schemas.microsoft.com/sharepoint/v3" xsi:nil="true"/>
-    <Image xmlns="71af3243-3dd4-4a8d-8c0d-dd76da1f02a5">
-      <Url xsi:nil="true"/>
-      <Description xsi:nil="true"/>
-    </Image>
-    <Status xmlns="71af3243-3dd4-4a8d-8c0d-dd76da1f02a5">Not started</Status>
-    <_ip_UnifiedCompliancePolicyProperties xmlns="http://schemas.microsoft.com/sharepoint/v3" xsi:nil="true"/>
-    <ImageTagsTaxHTField xmlns="71af3243-3dd4-4a8d-8c0d-dd76da1f02a5">
-      <Terms xmlns="http://schemas.microsoft.com/office/infopath/2007/PartnerControls"/>
-    </ImageTagsTaxHTField>
-    <TaxCatchAll xmlns="230e9df3-be65-4c73-a93b-d1236ebd677e"/>
-    <MediaServiceKeyPoints xmlns="71af3243-3dd4-4a8d-8c0d-dd76da1f02a5" xsi:nil="true"/>
-  </documentManagement>
-</p:properties>
-</file>
-
-<file path=customXml/item4.xml><?xml version="1.0" encoding="utf-8"?>
 <ct:contentTypeSchema xmlns:ct="http://schemas.microsoft.com/office/2006/metadata/contentType" xmlns:ma="http://schemas.microsoft.com/office/2006/metadata/properties/metaAttributes" ct:_="" ma:_="" ma:contentTypeName="Document" ma:contentTypeID="0x01010079F111ED35F8CC479449609E8A0923A6" ma:contentTypeVersion="20" ma:contentTypeDescription="Create a new document." ma:contentTypeScope="" ma:versionID="1267097ee5f5874adfcc408041ae252e">
   <xsd:schema xmlns:xsd="http://www.w3.org/2001/XMLSchema" xmlns:xs="http://www.w3.org/2001/XMLSchema" xmlns:p="http://schemas.microsoft.com/office/2006/metadata/properties" xmlns:ns1="http://schemas.microsoft.com/sharepoint/v3" xmlns:ns2="71af3243-3dd4-4a8d-8c0d-dd76da1f02a5" xmlns:ns3="16c05727-aa75-4e4a-9b5f-8a80a1165891" xmlns:ns4="230e9df3-be65-4c73-a93b-d1236ebd677e" targetNamespace="http://schemas.microsoft.com/office/2006/metadata/properties" ma:root="true" ma:fieldsID="395891a93df65b14727750f2c06c306c" ns1:_="" ns2:_="" ns3:_="" ns4:_="">
     <xsd:import namespace="http://schemas.microsoft.com/sharepoint/v3"/>
@@ -28908,7 +28810,34 @@
 </ct:contentTypeSchema>
 </file>
 
+<file path=customXml/item4.xml><?xml version="1.0" encoding="utf-8"?>
+<p:properties xmlns:p="http://schemas.microsoft.com/office/2006/metadata/properties" xmlns:xsi="http://www.w3.org/2001/XMLSchema-instance" xmlns:pc="http://schemas.microsoft.com/office/infopath/2007/PartnerControls">
+  <documentManagement>
+    <_ip_UnifiedCompliancePolicyUIAction xmlns="http://schemas.microsoft.com/sharepoint/v3" xsi:nil="true"/>
+    <Image xmlns="71af3243-3dd4-4a8d-8c0d-dd76da1f02a5">
+      <Url xsi:nil="true"/>
+      <Description xsi:nil="true"/>
+    </Image>
+    <Status xmlns="71af3243-3dd4-4a8d-8c0d-dd76da1f02a5">Not started</Status>
+    <_ip_UnifiedCompliancePolicyProperties xmlns="http://schemas.microsoft.com/sharepoint/v3" xsi:nil="true"/>
+    <ImageTagsTaxHTField xmlns="71af3243-3dd4-4a8d-8c0d-dd76da1f02a5">
+      <Terms xmlns="http://schemas.microsoft.com/office/infopath/2007/PartnerControls"/>
+    </ImageTagsTaxHTField>
+    <TaxCatchAll xmlns="230e9df3-be65-4c73-a93b-d1236ebd677e"/>
+    <MediaServiceKeyPoints xmlns="71af3243-3dd4-4a8d-8c0d-dd76da1f02a5" xsi:nil="true"/>
+  </documentManagement>
+</p:properties>
+</file>
+
 <file path=customXml/itemProps1.xml><?xml version="1.0" encoding="utf-8"?>
+<ds:datastoreItem xmlns:ds="http://schemas.openxmlformats.org/officeDocument/2006/customXml" ds:itemID="{9EAA2E9E-4E47-497B-A79A-B397382D8E2F}">
+  <ds:schemaRefs>
+    <ds:schemaRef ds:uri="http://schemas.openxmlformats.org/officeDocument/2006/bibliography"/>
+  </ds:schemaRefs>
+</ds:datastoreItem>
+</file>
+
+<file path=customXml/itemProps2.xml><?xml version="1.0" encoding="utf-8"?>
 <ds:datastoreItem xmlns:ds="http://schemas.openxmlformats.org/officeDocument/2006/customXml" ds:itemID="{878A3276-187E-405F-966A-BDA24FF7DCFF}">
   <ds:schemaRefs>
     <ds:schemaRef ds:uri="http://schemas.microsoft.com/sharepoint/v3/contenttype/forms"/>
@@ -28916,27 +28845,7 @@
 </ds:datastoreItem>
 </file>
 
-<file path=customXml/itemProps2.xml><?xml version="1.0" encoding="utf-8"?>
-<ds:datastoreItem xmlns:ds="http://schemas.openxmlformats.org/officeDocument/2006/customXml" ds:itemID="{9EAA2E9E-4E47-497B-A79A-B397382D8E2F}">
-  <ds:schemaRefs>
-    <ds:schemaRef ds:uri="http://schemas.openxmlformats.org/officeDocument/2006/bibliography"/>
-  </ds:schemaRefs>
-</ds:datastoreItem>
-</file>
-
 <file path=customXml/itemProps3.xml><?xml version="1.0" encoding="utf-8"?>
-<ds:datastoreItem xmlns:ds="http://schemas.openxmlformats.org/officeDocument/2006/customXml" ds:itemID="{91E7373D-5DCA-4092-912F-7D030B4FE61E}">
-  <ds:schemaRefs>
-    <ds:schemaRef ds:uri="http://schemas.microsoft.com/office/2006/metadata/properties"/>
-    <ds:schemaRef ds:uri="http://schemas.microsoft.com/office/infopath/2007/PartnerControls"/>
-    <ds:schemaRef ds:uri="http://schemas.microsoft.com/sharepoint/v3"/>
-    <ds:schemaRef ds:uri="71af3243-3dd4-4a8d-8c0d-dd76da1f02a5"/>
-    <ds:schemaRef ds:uri="230e9df3-be65-4c73-a93b-d1236ebd677e"/>
-  </ds:schemaRefs>
-</ds:datastoreItem>
-</file>
-
-<file path=customXml/itemProps4.xml><?xml version="1.0" encoding="utf-8"?>
 <ds:datastoreItem xmlns:ds="http://schemas.openxmlformats.org/officeDocument/2006/customXml" ds:itemID="{B15B1B51-5121-472B-BA9E-DC61343F5AF6}">
   <ds:schemaRefs>
     <ds:schemaRef ds:uri="http://schemas.microsoft.com/office/2006/metadata/contentType"/>
@@ -28955,4 +28864,16 @@
     <ds:schemaRef ds:uri="http://schemas.microsoft.com/internal/obd"/>
   </ds:schemaRefs>
 </ds:datastoreItem>
+</file>
+
+<file path=customXml/itemProps4.xml><?xml version="1.0" encoding="utf-8"?>
+<ds:datastoreItem xmlns:ds="http://schemas.openxmlformats.org/officeDocument/2006/customXml" ds:itemID="{91E7373D-5DCA-4092-912F-7D030B4FE61E}">
+  <ds:schemaRefs>
+    <ds:schemaRef ds:uri="http://schemas.microsoft.com/office/2006/metadata/properties"/>
+    <ds:schemaRef ds:uri="http://schemas.microsoft.com/office/infopath/2007/PartnerControls"/>
+    <ds:schemaRef ds:uri="http://schemas.microsoft.com/sharepoint/v3"/>
+    <ds:schemaRef ds:uri="71af3243-3dd4-4a8d-8c0d-dd76da1f02a5"/>
+    <ds:schemaRef ds:uri="230e9df3-be65-4c73-a93b-d1236ebd677e"/>
+  </ds:schemaRefs>
+</ds:datastoreItem>
 </file>
</xml_diff>